<commit_message>
added across and down feature in crossword helper
Update on docs remaining.
</commit_message>
<xml_diff>
--- a/Final Review.docx
+++ b/Final Review.docx
@@ -35355,7 +35355,7 @@
       <w:pPr>
         <w:ind w:left="360" w:firstLine="720"/>
         <w:rPr>
-          <w:rFonts w:ascii="Times New Roman" w:hAnsi="Times New Roman" w:cs="Times New Roman" w:hint="eastAsia"/>
+          <w:rFonts w:ascii="Times New Roman" w:hAnsi="Times New Roman" w:cs="Times New Roman"/>
           <w:color w:val="000000"/>
           <w:sz w:val="24"/>
           <w:szCs w:val="32"/>
@@ -35417,6 +35417,17 @@
         </w:drawing>
       </w:r>
     </w:p>
+    <w:p>
+      <w:pPr>
+        <w:ind w:left="360" w:firstLine="720"/>
+        <w:rPr>
+          <w:rFonts w:ascii="Times New Roman" w:hAnsi="Times New Roman" w:cs="Times New Roman" w:hint="eastAsia"/>
+          <w:color w:val="000000"/>
+          <w:sz w:val="24"/>
+          <w:szCs w:val="32"/>
+        </w:rPr>
+      </w:pPr>
+    </w:p>
     <w:sectPr>
       <w:footerReference w:type="default" r:id="rId37"/>
       <w:pgSz w:w="12240" w:h="15840"/>
@@ -35475,7 +35486,7 @@
             <w:rPr>
               <w:noProof/>
             </w:rPr>
-            <w:t>45</w:t>
+            <w:t>47</w:t>
           </w:r>
         </w:fldSimple>
       </w:p>

</xml_diff>

<commit_message>
updated docs and gui for low level words
</commit_message>
<xml_diff>
--- a/Final Review.docx
+++ b/Final Review.docx
@@ -1970,7 +1970,7 @@
           <w:b/>
           <w:sz w:val="24"/>
         </w:rPr>
-        <w:t>Naveen Chandra</w:t>
+        <w:t>Sunil Namdev</w:t>
       </w:r>
     </w:p>
     <w:p>
@@ -2004,7 +2004,7 @@
           <w:b/>
           <w:sz w:val="24"/>
         </w:rPr>
-        <w:t>Product Engineer</w:t>
+        <w:t>Chief Technology Officer</w:t>
       </w:r>
     </w:p>
     <w:p>
@@ -2043,7 +2043,13 @@
         <w:rPr>
           <w:rFonts w:ascii="Times New Roman" w:hAnsi="Times New Roman" w:cs="Times New Roman"/>
         </w:rPr>
-        <w:t>+91 8496816918</w:t>
+        <w:t xml:space="preserve">+91 </w:t>
+      </w:r>
+      <w:r>
+        <w:rPr>
+          <w:rFonts w:ascii="Times New Roman" w:hAnsi="Times New Roman" w:cs="Times New Roman"/>
+        </w:rPr>
+        <w:t>9850471379</w:t>
       </w:r>
     </w:p>
     <w:p>
@@ -2053,7 +2059,7 @@
             <w:rStyle w:val="Hyperlink"/>
             <w:rFonts w:ascii="Times New Roman" w:hAnsi="Times New Roman" w:cs="Times New Roman"/>
           </w:rPr>
-          <w:t>naveen@myidos.com</w:t>
+          <w:t>sunil@myidos.com</w:t>
         </w:r>
       </w:hyperlink>
     </w:p>
@@ -8124,15 +8130,7 @@
                 <w:sz w:val="24"/>
                 <w:szCs w:val="24"/>
               </w:rPr>
-              <w:t>5.1</w:t>
-            </w:r>
-            <w:r>
-              <w:rPr>
-                <w:rFonts w:ascii="Times New Roman" w:hAnsi="Times New Roman" w:cs="Times New Roman"/>
-                <w:sz w:val="24"/>
-                <w:szCs w:val="24"/>
-              </w:rPr>
-              <w:t>1</w:t>
+              <w:t>5.11</w:t>
             </w:r>
           </w:p>
         </w:tc>
@@ -8190,23 +8188,7 @@
                 <w:sz w:val="24"/>
                 <w:szCs w:val="24"/>
               </w:rPr>
-              <w:t>5.</w:t>
-            </w:r>
-            <w:r>
-              <w:rPr>
-                <w:rFonts w:ascii="Times New Roman" w:hAnsi="Times New Roman" w:cs="Times New Roman"/>
-                <w:sz w:val="24"/>
-                <w:szCs w:val="24"/>
-              </w:rPr>
-              <w:t>1</w:t>
-            </w:r>
-            <w:r>
-              <w:rPr>
-                <w:rFonts w:ascii="Times New Roman" w:hAnsi="Times New Roman" w:cs="Times New Roman"/>
-                <w:sz w:val="24"/>
-                <w:szCs w:val="24"/>
-              </w:rPr>
-              <w:t>2</w:t>
+              <w:t>5.12</w:t>
             </w:r>
           </w:p>
         </w:tc>
@@ -8264,23 +8246,7 @@
                 <w:sz w:val="24"/>
                 <w:szCs w:val="24"/>
               </w:rPr>
-              <w:t>5.</w:t>
-            </w:r>
-            <w:r>
-              <w:rPr>
-                <w:rFonts w:ascii="Times New Roman" w:hAnsi="Times New Roman" w:cs="Times New Roman"/>
-                <w:sz w:val="24"/>
-                <w:szCs w:val="24"/>
-              </w:rPr>
-              <w:t>1</w:t>
-            </w:r>
-            <w:r>
-              <w:rPr>
-                <w:rFonts w:ascii="Times New Roman" w:hAnsi="Times New Roman" w:cs="Times New Roman"/>
-                <w:sz w:val="24"/>
-                <w:szCs w:val="24"/>
-              </w:rPr>
-              <w:t>3</w:t>
+              <w:t>5.13</w:t>
             </w:r>
           </w:p>
         </w:tc>
@@ -8338,23 +8304,7 @@
                 <w:sz w:val="24"/>
                 <w:szCs w:val="24"/>
               </w:rPr>
-              <w:t>5.</w:t>
-            </w:r>
-            <w:r>
-              <w:rPr>
-                <w:rFonts w:ascii="Times New Roman" w:hAnsi="Times New Roman" w:cs="Times New Roman"/>
-                <w:sz w:val="24"/>
-                <w:szCs w:val="24"/>
-              </w:rPr>
-              <w:t>1</w:t>
-            </w:r>
-            <w:r>
-              <w:rPr>
-                <w:rFonts w:ascii="Times New Roman" w:hAnsi="Times New Roman" w:cs="Times New Roman"/>
-                <w:sz w:val="24"/>
-                <w:szCs w:val="24"/>
-              </w:rPr>
-              <w:t>4</w:t>
+              <w:t>5.14</w:t>
             </w:r>
           </w:p>
         </w:tc>
@@ -8412,23 +8362,7 @@
                 <w:sz w:val="24"/>
                 <w:szCs w:val="24"/>
               </w:rPr>
-              <w:t>5.</w:t>
-            </w:r>
-            <w:r>
-              <w:rPr>
-                <w:rFonts w:ascii="Times New Roman" w:hAnsi="Times New Roman" w:cs="Times New Roman"/>
-                <w:sz w:val="24"/>
-                <w:szCs w:val="24"/>
-              </w:rPr>
-              <w:t>1</w:t>
-            </w:r>
-            <w:r>
-              <w:rPr>
-                <w:rFonts w:ascii="Times New Roman" w:hAnsi="Times New Roman" w:cs="Times New Roman"/>
-                <w:sz w:val="24"/>
-                <w:szCs w:val="24"/>
-              </w:rPr>
-              <w:t>5</w:t>
+              <w:t>5.15</w:t>
             </w:r>
           </w:p>
         </w:tc>
@@ -8486,23 +8420,7 @@
                 <w:sz w:val="24"/>
                 <w:szCs w:val="24"/>
               </w:rPr>
-              <w:t>5.</w:t>
-            </w:r>
-            <w:r>
-              <w:rPr>
-                <w:rFonts w:ascii="Times New Roman" w:hAnsi="Times New Roman" w:cs="Times New Roman"/>
-                <w:sz w:val="24"/>
-                <w:szCs w:val="24"/>
-              </w:rPr>
-              <w:t>1</w:t>
-            </w:r>
-            <w:r>
-              <w:rPr>
-                <w:rFonts w:ascii="Times New Roman" w:hAnsi="Times New Roman" w:cs="Times New Roman"/>
-                <w:sz w:val="24"/>
-                <w:szCs w:val="24"/>
-              </w:rPr>
-              <w:t>6</w:t>
+              <w:t>5.16</w:t>
             </w:r>
           </w:p>
         </w:tc>
@@ -8560,23 +8478,7 @@
                 <w:sz w:val="24"/>
                 <w:szCs w:val="24"/>
               </w:rPr>
-              <w:t>5.</w:t>
-            </w:r>
-            <w:r>
-              <w:rPr>
-                <w:rFonts w:ascii="Times New Roman" w:hAnsi="Times New Roman" w:cs="Times New Roman"/>
-                <w:sz w:val="24"/>
-                <w:szCs w:val="24"/>
-              </w:rPr>
-              <w:t>1</w:t>
-            </w:r>
-            <w:r>
-              <w:rPr>
-                <w:rFonts w:ascii="Times New Roman" w:hAnsi="Times New Roman" w:cs="Times New Roman"/>
-                <w:sz w:val="24"/>
-                <w:szCs w:val="24"/>
-              </w:rPr>
-              <w:t>7</w:t>
+              <w:t>5.17</w:t>
             </w:r>
           </w:p>
         </w:tc>
@@ -8634,23 +8536,7 @@
                 <w:sz w:val="24"/>
                 <w:szCs w:val="24"/>
               </w:rPr>
-              <w:t>5.</w:t>
-            </w:r>
-            <w:r>
-              <w:rPr>
-                <w:rFonts w:ascii="Times New Roman" w:hAnsi="Times New Roman" w:cs="Times New Roman"/>
-                <w:sz w:val="24"/>
-                <w:szCs w:val="24"/>
-              </w:rPr>
-              <w:t>1</w:t>
-            </w:r>
-            <w:r>
-              <w:rPr>
-                <w:rFonts w:ascii="Times New Roman" w:hAnsi="Times New Roman" w:cs="Times New Roman"/>
-                <w:sz w:val="24"/>
-                <w:szCs w:val="24"/>
-              </w:rPr>
-              <w:t>8</w:t>
+              <w:t>5.18</w:t>
             </w:r>
           </w:p>
         </w:tc>
@@ -8708,23 +8594,7 @@
                 <w:sz w:val="24"/>
                 <w:szCs w:val="24"/>
               </w:rPr>
-              <w:t>5.</w:t>
-            </w:r>
-            <w:r>
-              <w:rPr>
-                <w:rFonts w:ascii="Times New Roman" w:hAnsi="Times New Roman" w:cs="Times New Roman"/>
-                <w:sz w:val="24"/>
-                <w:szCs w:val="24"/>
-              </w:rPr>
-              <w:t>1</w:t>
-            </w:r>
-            <w:r>
-              <w:rPr>
-                <w:rFonts w:ascii="Times New Roman" w:hAnsi="Times New Roman" w:cs="Times New Roman"/>
-                <w:sz w:val="24"/>
-                <w:szCs w:val="24"/>
-              </w:rPr>
-              <w:t>9</w:t>
+              <w:t>5.19</w:t>
             </w:r>
           </w:p>
         </w:tc>
@@ -8782,23 +8652,7 @@
                 <w:sz w:val="24"/>
                 <w:szCs w:val="24"/>
               </w:rPr>
-              <w:t>5.</w:t>
-            </w:r>
-            <w:r>
-              <w:rPr>
-                <w:rFonts w:ascii="Times New Roman" w:hAnsi="Times New Roman" w:cs="Times New Roman"/>
-                <w:sz w:val="24"/>
-                <w:szCs w:val="24"/>
-              </w:rPr>
-              <w:t>2</w:t>
-            </w:r>
-            <w:r>
-              <w:rPr>
-                <w:rFonts w:ascii="Times New Roman" w:hAnsi="Times New Roman" w:cs="Times New Roman"/>
-                <w:sz w:val="24"/>
-                <w:szCs w:val="24"/>
-              </w:rPr>
-              <w:t>0</w:t>
+              <w:t>5.20</w:t>
             </w:r>
           </w:p>
         </w:tc>
@@ -8856,23 +8710,7 @@
                 <w:sz w:val="24"/>
                 <w:szCs w:val="24"/>
               </w:rPr>
-              <w:t>5.</w:t>
-            </w:r>
-            <w:r>
-              <w:rPr>
-                <w:rFonts w:ascii="Times New Roman" w:hAnsi="Times New Roman" w:cs="Times New Roman"/>
-                <w:sz w:val="24"/>
-                <w:szCs w:val="24"/>
-              </w:rPr>
-              <w:t>2</w:t>
-            </w:r>
-            <w:r>
-              <w:rPr>
-                <w:rFonts w:ascii="Times New Roman" w:hAnsi="Times New Roman" w:cs="Times New Roman"/>
-                <w:sz w:val="24"/>
-                <w:szCs w:val="24"/>
-              </w:rPr>
-              <w:t>1</w:t>
+              <w:t>5.21</w:t>
             </w:r>
           </w:p>
         </w:tc>
@@ -8933,23 +8771,7 @@
                 <w:sz w:val="24"/>
                 <w:szCs w:val="24"/>
               </w:rPr>
-              <w:t>5.</w:t>
-            </w:r>
-            <w:r>
-              <w:rPr>
-                <w:rFonts w:ascii="Times New Roman" w:hAnsi="Times New Roman" w:cs="Times New Roman"/>
-                <w:sz w:val="24"/>
-                <w:szCs w:val="24"/>
-              </w:rPr>
-              <w:t>2</w:t>
-            </w:r>
-            <w:r>
-              <w:rPr>
-                <w:rFonts w:ascii="Times New Roman" w:hAnsi="Times New Roman" w:cs="Times New Roman"/>
-                <w:sz w:val="24"/>
-                <w:szCs w:val="24"/>
-              </w:rPr>
-              <w:t>2</w:t>
+              <w:t>5.22</w:t>
             </w:r>
           </w:p>
         </w:tc>
@@ -9007,23 +8829,7 @@
                 <w:sz w:val="24"/>
                 <w:szCs w:val="24"/>
               </w:rPr>
-              <w:t>5.</w:t>
-            </w:r>
-            <w:r>
-              <w:rPr>
-                <w:rFonts w:ascii="Times New Roman" w:hAnsi="Times New Roman" w:cs="Times New Roman"/>
-                <w:sz w:val="24"/>
-                <w:szCs w:val="24"/>
-              </w:rPr>
-              <w:t>2</w:t>
-            </w:r>
-            <w:r>
-              <w:rPr>
-                <w:rFonts w:ascii="Times New Roman" w:hAnsi="Times New Roman" w:cs="Times New Roman"/>
-                <w:sz w:val="24"/>
-                <w:szCs w:val="24"/>
-              </w:rPr>
-              <w:t>3</w:t>
+              <w:t>5.23</w:t>
             </w:r>
           </w:p>
         </w:tc>
@@ -9081,23 +8887,7 @@
                 <w:sz w:val="24"/>
                 <w:szCs w:val="24"/>
               </w:rPr>
-              <w:t>5.</w:t>
-            </w:r>
-            <w:r>
-              <w:rPr>
-                <w:rFonts w:ascii="Times New Roman" w:hAnsi="Times New Roman" w:cs="Times New Roman"/>
-                <w:sz w:val="24"/>
-                <w:szCs w:val="24"/>
-              </w:rPr>
-              <w:t>2</w:t>
-            </w:r>
-            <w:r>
-              <w:rPr>
-                <w:rFonts w:ascii="Times New Roman" w:hAnsi="Times New Roman" w:cs="Times New Roman"/>
-                <w:sz w:val="24"/>
-                <w:szCs w:val="24"/>
-              </w:rPr>
-              <w:t>4</w:t>
+              <w:t>5.24</w:t>
             </w:r>
           </w:p>
         </w:tc>
@@ -9161,23 +8951,7 @@
                 <w:sz w:val="24"/>
                 <w:szCs w:val="24"/>
               </w:rPr>
-              <w:t>5.</w:t>
-            </w:r>
-            <w:r>
-              <w:rPr>
-                <w:rFonts w:ascii="Times New Roman" w:hAnsi="Times New Roman" w:cs="Times New Roman"/>
-                <w:sz w:val="24"/>
-                <w:szCs w:val="24"/>
-              </w:rPr>
-              <w:t>2</w:t>
-            </w:r>
-            <w:r>
-              <w:rPr>
-                <w:rFonts w:ascii="Times New Roman" w:hAnsi="Times New Roman" w:cs="Times New Roman"/>
-                <w:sz w:val="24"/>
-                <w:szCs w:val="24"/>
-              </w:rPr>
-              <w:t>5</w:t>
+              <w:t>5.25</w:t>
             </w:r>
           </w:p>
         </w:tc>
@@ -9235,23 +9009,7 @@
                 <w:sz w:val="24"/>
                 <w:szCs w:val="24"/>
               </w:rPr>
-              <w:t>5.</w:t>
-            </w:r>
-            <w:r>
-              <w:rPr>
-                <w:rFonts w:ascii="Times New Roman" w:hAnsi="Times New Roman" w:cs="Times New Roman"/>
-                <w:sz w:val="24"/>
-                <w:szCs w:val="24"/>
-              </w:rPr>
-              <w:t>2</w:t>
-            </w:r>
-            <w:r>
-              <w:rPr>
-                <w:rFonts w:ascii="Times New Roman" w:hAnsi="Times New Roman" w:cs="Times New Roman"/>
-                <w:sz w:val="24"/>
-                <w:szCs w:val="24"/>
-              </w:rPr>
-              <w:t>6</w:t>
+              <w:t>5.26</w:t>
             </w:r>
           </w:p>
         </w:tc>
@@ -40669,7 +40427,7 @@
         <w:ind w:left="1440"/>
         <w:jc w:val="center"/>
         <w:rPr>
-          <w:rFonts w:ascii="TimesNewRoman" w:hAnsi="TimesNewRoman"/>
+          <w:rFonts w:ascii="TimesNewRoman" w:hAnsi="TimesNewRoman" w:hint="eastAsia"/>
           <w:color w:val="000000"/>
           <w:sz w:val="24"/>
           <w:szCs w:val="32"/>
@@ -50317,7 +50075,7 @@
         <w:rPr>
           <w:noProof/>
         </w:rPr>
-        <w:t>22</w:t>
+        <w:t>4</w:t>
       </w:r>
     </w:fldSimple>
   </w:p>

</xml_diff>